<commit_message>
Ajout Update mdp + id unique et fonction luncher
</commit_message>
<xml_diff>
--- a/Manuel Utilisateur.docx
+++ b/Manuel Utilisateur.docx
@@ -1278,7 +1278,6 @@
                         <w:txbxContent>
                           <w:p>
                             <w:proofErr w:type="spellStart"/>
-                            <w:proofErr w:type="gramStart"/>
                             <w:r>
                               <w:rPr>
                                 <w:color w:val="auto"/>
@@ -1286,7 +1285,6 @@
                               <w:t>integer</w:t>
                             </w:r>
                             <w:proofErr w:type="spellEnd"/>
-                            <w:proofErr w:type="gramEnd"/>
                           </w:p>
                         </w:txbxContent>
                       </wps:txbx>
@@ -1378,7 +1376,6 @@
                         <w:txbxContent>
                           <w:p>
                             <w:proofErr w:type="spellStart"/>
-                            <w:proofErr w:type="gramStart"/>
                             <w:r>
                               <w:rPr>
                                 <w:color w:val="auto"/>
@@ -1386,7 +1383,6 @@
                               <w:t>integer</w:t>
                             </w:r>
                             <w:proofErr w:type="spellEnd"/>
-                            <w:proofErr w:type="gramEnd"/>
                           </w:p>
                         </w:txbxContent>
                       </wps:txbx>
@@ -1474,7 +1470,6 @@
                         <w:txbxContent>
                           <w:p>
                             <w:proofErr w:type="spellStart"/>
-                            <w:proofErr w:type="gramStart"/>
                             <w:r>
                               <w:rPr>
                                 <w:color w:val="auto"/>
@@ -1482,7 +1477,6 @@
                               <w:t>integer</w:t>
                             </w:r>
                             <w:proofErr w:type="spellEnd"/>
-                            <w:proofErr w:type="gramEnd"/>
                           </w:p>
                         </w:txbxContent>
                       </wps:txbx>
@@ -1570,7 +1564,6 @@
                         <w:txbxContent>
                           <w:p>
                             <w:proofErr w:type="spellStart"/>
-                            <w:proofErr w:type="gramStart"/>
                             <w:r>
                               <w:rPr>
                                 <w:color w:val="auto"/>
@@ -1578,7 +1571,6 @@
                               <w:t>integer</w:t>
                             </w:r>
                             <w:proofErr w:type="spellEnd"/>
-                            <w:proofErr w:type="gramEnd"/>
                           </w:p>
                         </w:txbxContent>
                       </wps:txbx>
@@ -2032,78 +2024,13 @@
         <w:t>L’utilisateur peut consulter ses meilleurs scores via le menu en tapant le code correspondant a cette fonction, il peut aussi supprimer son compte via de la même manière en confirmant son identité via une seconde saisie de son mot de passe</w:t>
       </w:r>
     </w:p>
-    <w:sdt>
-      <w:sdtPr>
+    <w:p>
+      <w:pPr>
         <w:rPr>
           <w:noProof/>
         </w:rPr>
-        <w:id w:val="-1291896682"/>
-        <w:placeholder>
-          <w:docPart w:val="D7F8DE70754840FC9BD64006713EBE89"/>
-        </w:placeholder>
-        <w:temporary/>
-        <w:showingPlcHdr/>
-        <w15:appearance w15:val="hidden"/>
-      </w:sdtPr>
-      <w:sdtContent>
-        <w:p>
-          <w:pPr>
-            <w:rPr>
-              <w:noProof/>
-            </w:rPr>
-          </w:pPr>
-          <w:r>
-            <w:rPr>
-              <w:noProof/>
-              <w:lang w:bidi="fr-FR"/>
-            </w:rPr>
-            <w:t>Cette section aborde les opportunités professionnelles et doit répondre à la question : quel (s) problème (s) la société essaie-t-elle de résoudre ? Utilisez un exemple de cas pour décrire le problème auquel des clients sont confrontés et la façon dont ils le résolvent aujourd’hui. Si le service de l’entreprise comble une lacune que le marché n’a pas encore identifiée en tant que problème (par exemple, une nouvelle application mobile ou une nouvelle ligne de vêtements), expliquez également en quoi la solution permet de réduire le stress, de réaliser des économies ou de rasséréner le client.</w:t>
-          </w:r>
-        </w:p>
-        <w:p>
-          <w:pPr>
-            <w:rPr>
-              <w:noProof/>
-            </w:rPr>
-          </w:pPr>
-          <w:r>
-            <w:rPr>
-              <w:noProof/>
-              <w:lang w:bidi="fr-FR"/>
-            </w:rPr>
-            <w:t>Après avoir esquissé l’opportunité, décrivez le service en détail, pourquoi l’entreprise le propose, comment il résout le problème évoqué et les avantages que les clients en tireront.</w:t>
-          </w:r>
-        </w:p>
-        <w:p>
-          <w:pPr>
-            <w:rPr>
-              <w:noProof/>
-            </w:rPr>
-          </w:pPr>
-          <w:r>
-            <w:rPr>
-              <w:noProof/>
-              <w:lang w:bidi="fr-FR"/>
-            </w:rPr>
-            <w:t>Cette section décrit également de façon plus détaillée la façon dont le service sera presté ainsi que le mode de tarification (par exemple, forfaitaire ou à l’heure). Décrivez comment l’entreprise envisage de se différencier de la concurrence. Quel est le marché cible et comment le client peut-il tirer parti de votre offre unique ?</w:t>
-          </w:r>
-        </w:p>
-        <w:p>
-          <w:pPr>
-            <w:rPr>
-              <w:noProof/>
-            </w:rPr>
-          </w:pPr>
-          <w:r>
-            <w:rPr>
-              <w:noProof/>
-              <w:lang w:bidi="fr-FR"/>
-            </w:rPr>
-            <w:t>Selon le type d’entreprise, les sections suivantes peuvent être nécessaires ou non. N’incluez que les sections pertinentes et supprimez tout le reste.</w:t>
-          </w:r>
-        </w:p>
-      </w:sdtContent>
-    </w:sdt>
+      </w:pPr>
+    </w:p>
     <w:p>
       <w:pPr>
         <w:pStyle w:val="Listepuces"/>
@@ -7709,78 +7636,6 @@
         </w:p>
       </w:docPartBody>
     </w:docPart>
-    <w:docPart>
-      <w:docPartPr>
-        <w:name w:val="D7F8DE70754840FC9BD64006713EBE89"/>
-        <w:category>
-          <w:name w:val="Général"/>
-          <w:gallery w:val="placeholder"/>
-        </w:category>
-        <w:types>
-          <w:type w:val="bbPlcHdr"/>
-        </w:types>
-        <w:behaviors>
-          <w:behavior w:val="content"/>
-        </w:behaviors>
-        <w:guid w:val="{CA45FA71-6EF9-489B-B6AB-D0CB80946DB8}"/>
-      </w:docPartPr>
-      <w:docPartBody>
-        <w:p>
-          <w:pPr>
-            <w:rPr>
-              <w:noProof/>
-            </w:rPr>
-          </w:pPr>
-          <w:r>
-            <w:rPr>
-              <w:noProof/>
-              <w:lang w:bidi="fr-FR"/>
-            </w:rPr>
-            <w:t>Cette section aborde les opportunités professionnelles et doit répondre à la question : quel (s) problème (s) la société essaie-t-elle de résoudre ? Utilisez un exemple de cas pour décrire le problème auquel des clients sont confrontés et la façon dont ils le résolvent aujourd’hui. Si le service de l’entreprise comble une lacune que le marché n’a pas encore identifiée en tant que problème (par exemple, une nouvelle application mobile ou une nouvelle ligne de vêtements), expliquez également en quoi la solution permet de réduire le stress, de réaliser des économies ou de rasséréner le client.</w:t>
-          </w:r>
-        </w:p>
-        <w:p>
-          <w:pPr>
-            <w:rPr>
-              <w:noProof/>
-            </w:rPr>
-          </w:pPr>
-          <w:r>
-            <w:rPr>
-              <w:noProof/>
-              <w:lang w:bidi="fr-FR"/>
-            </w:rPr>
-            <w:t>Après avoir esquissé l’opportunité, décrivez le service en détail, pourquoi l’entreprise le propose, comment il résout le problème évoqué et les avantages que les clients en tireront.</w:t>
-          </w:r>
-        </w:p>
-        <w:p>
-          <w:pPr>
-            <w:rPr>
-              <w:noProof/>
-            </w:rPr>
-          </w:pPr>
-          <w:r>
-            <w:rPr>
-              <w:noProof/>
-              <w:lang w:bidi="fr-FR"/>
-            </w:rPr>
-            <w:t>Cette section décrit également de façon plus détaillée la façon dont le service sera presté ainsi que le mode de tarification (par exemple, forfaitaire ou à l’heure). Décrivez comment l’entreprise envisage de se différencier de la concurrence. Quel est le marché cible et comment le client peut-il tirer parti de votre offre unique ?</w:t>
-          </w:r>
-        </w:p>
-        <w:p>
-          <w:pPr>
-            <w:pStyle w:val="D7F8DE70754840FC9BD64006713EBE89"/>
-          </w:pPr>
-          <w:r>
-            <w:rPr>
-              <w:noProof/>
-              <w:lang w:bidi="fr-FR"/>
-            </w:rPr>
-            <w:t>Selon le type d’entreprise, les sections suivantes peuvent être nécessaires ou non. N’incluez que les sections pertinentes et supprimez tout le reste.</w:t>
-          </w:r>
-        </w:p>
-      </w:docPartBody>
-    </w:docPart>
   </w:docParts>
 </w:glossaryDocument>
 </file>
@@ -8513,6 +8368,7 @@
   </w:compat>
   <w:rsids>
     <w:rsidRoot w:val="00516AF4"/>
+    <w:rsid w:val="001A6EBD"/>
     <w:rsid w:val="004945F9"/>
     <w:rsid w:val="00505ED3"/>
     <w:rsid w:val="00516AF4"/>
@@ -9307,24 +9163,6 @@
 </file>
 
 <file path=customXml/item1.xml><?xml version="1.0" encoding="utf-8"?>
-<?mso-contentType ?>
-<FormTemplates xmlns="http://schemas.microsoft.com/sharepoint/v3/contenttype/forms">
-  <Display>DocumentLibraryForm</Display>
-  <Edit>DocumentLibraryForm</Edit>
-  <New>DocumentLibraryForm</New>
-</FormTemplates>
-</file>
-
-<file path=customXml/item2.xml><?xml version="1.0" encoding="utf-8"?>
-<p:properties xmlns:p="http://schemas.microsoft.com/office/2006/metadata/properties" xmlns:xsi="http://www.w3.org/2001/XMLSchema-instance" xmlns:pc="http://schemas.microsoft.com/office/infopath/2007/PartnerControls">
-  <documentManagement>
-    <Status xmlns="71af3243-3dd4-4a8d-8c0d-dd76da1f02a5">Not started</Status>
-    <MediaServiceKeyPoints xmlns="71af3243-3dd4-4a8d-8c0d-dd76da1f02a5" xsi:nil="true"/>
-  </documentManagement>
-</p:properties>
-</file>
-
-<file path=customXml/item3.xml><?xml version="1.0" encoding="utf-8"?>
 <ct:contentTypeSchema xmlns:ct="http://schemas.microsoft.com/office/2006/metadata/contentType" xmlns:ma="http://schemas.microsoft.com/office/2006/metadata/properties/metaAttributes" ct:_="" ma:_="" ma:contentTypeName="Document" ma:contentTypeID="0x01010079F111ED35F8CC479449609E8A0923A6" ma:contentTypeVersion="12" ma:contentTypeDescription="Create a new document." ma:contentTypeScope="" ma:versionID="7f9b5e87859ce6d7eedbdc6e4e4205ca">
   <xsd:schema xmlns:xsd="http://www.w3.org/2001/XMLSchema" xmlns:xs="http://www.w3.org/2001/XMLSchema" xmlns:p="http://schemas.microsoft.com/office/2006/metadata/properties" xmlns:ns2="71af3243-3dd4-4a8d-8c0d-dd76da1f02a5" xmlns:ns3="16c05727-aa75-4e4a-9b5f-8a80a1165891" targetNamespace="http://schemas.microsoft.com/office/2006/metadata/properties" ma:root="true" ma:fieldsID="a5e0075ee7624d6a846e01eb61837427" ns2:_="" ns3:_="">
     <xsd:import namespace="71af3243-3dd4-4a8d-8c0d-dd76da1f02a5"/>
@@ -9545,29 +9383,29 @@
 </ct:contentTypeSchema>
 </file>
 
+<file path=customXml/item2.xml><?xml version="1.0" encoding="utf-8"?>
+<p:properties xmlns:p="http://schemas.microsoft.com/office/2006/metadata/properties" xmlns:xsi="http://www.w3.org/2001/XMLSchema-instance" xmlns:pc="http://schemas.microsoft.com/office/infopath/2007/PartnerControls">
+  <documentManagement>
+    <Status xmlns="71af3243-3dd4-4a8d-8c0d-dd76da1f02a5">Not started</Status>
+    <MediaServiceKeyPoints xmlns="71af3243-3dd4-4a8d-8c0d-dd76da1f02a5" xsi:nil="true"/>
+  </documentManagement>
+</p:properties>
+</file>
+
+<file path=customXml/item3.xml><?xml version="1.0" encoding="utf-8"?>
+<?mso-contentType ?>
+<FormTemplates xmlns="http://schemas.microsoft.com/sharepoint/v3/contenttype/forms">
+  <Display>DocumentLibraryForm</Display>
+  <Edit>DocumentLibraryForm</Edit>
+  <New>DocumentLibraryForm</New>
+</FormTemplates>
+</file>
+
 <file path=customXml/item4.xml><?xml version="1.0" encoding="utf-8"?>
 <b:Sources xmlns:b="http://schemas.openxmlformats.org/officeDocument/2006/bibliography" xmlns="http://schemas.openxmlformats.org/officeDocument/2006/bibliography" SelectedStyle="\APASixthEditionOfficeOnline.xsl" StyleName="APA" Version="6"/>
 </file>
 
 <file path=customXml/itemProps1.xml><?xml version="1.0" encoding="utf-8"?>
-<ds:datastoreItem xmlns:ds="http://schemas.openxmlformats.org/officeDocument/2006/customXml" ds:itemID="{1210A73A-12AE-40FB-9643-5C7791D7D3C1}">
-  <ds:schemaRefs>
-    <ds:schemaRef ds:uri="http://schemas.microsoft.com/sharepoint/v3/contenttype/forms"/>
-  </ds:schemaRefs>
-</ds:datastoreItem>
-</file>
-
-<file path=customXml/itemProps2.xml><?xml version="1.0" encoding="utf-8"?>
-<ds:datastoreItem xmlns:ds="http://schemas.openxmlformats.org/officeDocument/2006/customXml" ds:itemID="{A3A1D0E4-03F4-4455-B584-C699F9390B76}">
-  <ds:schemaRefs>
-    <ds:schemaRef ds:uri="http://schemas.microsoft.com/office/2006/metadata/properties"/>
-    <ds:schemaRef ds:uri="http://schemas.microsoft.com/office/infopath/2007/PartnerControls"/>
-    <ds:schemaRef ds:uri="71af3243-3dd4-4a8d-8c0d-dd76da1f02a5"/>
-  </ds:schemaRefs>
-</ds:datastoreItem>
-</file>
-
-<file path=customXml/itemProps3.xml><?xml version="1.0" encoding="utf-8"?>
 <ds:datastoreItem xmlns:ds="http://schemas.openxmlformats.org/officeDocument/2006/customXml" ds:itemID="{60C2B731-8FA9-4B63-AFAA-3A0B4B7E0DAD}">
   <ds:schemaRefs>
     <ds:schemaRef ds:uri="http://schemas.microsoft.com/office/2006/metadata/contentType"/>
@@ -9586,6 +9424,24 @@
 </ds:datastoreItem>
 </file>
 
+<file path=customXml/itemProps2.xml><?xml version="1.0" encoding="utf-8"?>
+<ds:datastoreItem xmlns:ds="http://schemas.openxmlformats.org/officeDocument/2006/customXml" ds:itemID="{A3A1D0E4-03F4-4455-B584-C699F9390B76}">
+  <ds:schemaRefs>
+    <ds:schemaRef ds:uri="http://schemas.microsoft.com/office/2006/metadata/properties"/>
+    <ds:schemaRef ds:uri="http://schemas.microsoft.com/office/infopath/2007/PartnerControls"/>
+    <ds:schemaRef ds:uri="71af3243-3dd4-4a8d-8c0d-dd76da1f02a5"/>
+  </ds:schemaRefs>
+</ds:datastoreItem>
+</file>
+
+<file path=customXml/itemProps3.xml><?xml version="1.0" encoding="utf-8"?>
+<ds:datastoreItem xmlns:ds="http://schemas.openxmlformats.org/officeDocument/2006/customXml" ds:itemID="{1210A73A-12AE-40FB-9643-5C7791D7D3C1}">
+  <ds:schemaRefs>
+    <ds:schemaRef ds:uri="http://schemas.microsoft.com/sharepoint/v3/contenttype/forms"/>
+  </ds:schemaRefs>
+</ds:datastoreItem>
+</file>
+
 <file path=customXml/itemProps4.xml><?xml version="1.0" encoding="utf-8"?>
 <ds:datastoreItem xmlns:ds="http://schemas.openxmlformats.org/officeDocument/2006/customXml" ds:itemID="{614FB9A7-0D18-4770-B660-017452752B07}">
   <ds:schemaRefs>

</xml_diff>